<commit_message>
Update validation on client
</commit_message>
<xml_diff>
--- a/02.IEE830/project_IEE830v1.1.docx
+++ b/02.IEE830/project_IEE830v1.1.docx
@@ -1947,8 +1947,19 @@
                 <w:szCs w:val="20"/>
                 <w:lang w:val="en-US"/>
               </w:rPr>
-              <w:t>Edison Lascano</w:t>
-            </w:r>
+              <w:t xml:space="preserve">Edison </w:t>
+            </w:r>
+            <w:proofErr w:type="spellStart"/>
+            <w:r>
+              <w:rPr>
+                <w:rFonts w:ascii="Arial" w:hAnsi="Arial" w:cs="Arial"/>
+                <w:sz w:val="20"/>
+                <w:szCs w:val="20"/>
+                <w:lang w:val="en-US"/>
+              </w:rPr>
+              <w:t>Lascano</w:t>
+            </w:r>
+            <w:proofErr w:type="spellEnd"/>
           </w:p>
         </w:tc>
       </w:tr>
@@ -8994,7 +9005,27 @@
                 <w:szCs w:val="20"/>
                 <w:lang w:val="en-US"/>
               </w:rPr>
-              <w:t xml:space="preserve"> have the chance to cancel an order</w:t>
+              <w:t xml:space="preserve"> </w:t>
+            </w:r>
+            <w:proofErr w:type="gramStart"/>
+            <w:r>
+              <w:rPr>
+                <w:rFonts w:ascii="Arial" w:hAnsi="Arial" w:cs="Arial"/>
+                <w:sz w:val="20"/>
+                <w:szCs w:val="20"/>
+                <w:lang w:val="en-US"/>
+              </w:rPr>
+              <w:t>have</w:t>
+            </w:r>
+            <w:proofErr w:type="gramEnd"/>
+            <w:r>
+              <w:rPr>
+                <w:rFonts w:ascii="Arial" w:hAnsi="Arial" w:cs="Arial"/>
+                <w:sz w:val="20"/>
+                <w:szCs w:val="20"/>
+                <w:lang w:val="en-US"/>
+              </w:rPr>
+              <w:t xml:space="preserve"> the chance to cancel an order</w:t>
             </w:r>
           </w:p>
         </w:tc>
@@ -9811,7 +9842,27 @@
                 <w:szCs w:val="20"/>
                 <w:lang w:val="en-US"/>
               </w:rPr>
-              <w:t>could have the option to create an technician</w:t>
+              <w:t xml:space="preserve">could have the option to create </w:t>
+            </w:r>
+            <w:proofErr w:type="gramStart"/>
+            <w:r>
+              <w:rPr>
+                <w:rFonts w:ascii="Arial" w:hAnsi="Arial" w:cs="Arial"/>
+                <w:sz w:val="20"/>
+                <w:szCs w:val="20"/>
+                <w:lang w:val="en-US"/>
+              </w:rPr>
+              <w:t>an</w:t>
+            </w:r>
+            <w:proofErr w:type="gramEnd"/>
+            <w:r>
+              <w:rPr>
+                <w:rFonts w:ascii="Arial" w:hAnsi="Arial" w:cs="Arial"/>
+                <w:sz w:val="20"/>
+                <w:szCs w:val="20"/>
+                <w:lang w:val="en-US"/>
+              </w:rPr>
+              <w:t xml:space="preserve"> technician</w:t>
             </w:r>
           </w:p>
         </w:tc>
@@ -10294,7 +10345,27 @@
                 <w:szCs w:val="20"/>
                 <w:lang w:val="en-US"/>
               </w:rPr>
-              <w:t>The administrator of the system could have the option to delete an technician</w:t>
+              <w:t xml:space="preserve">The administrator of the system could have the option to delete </w:t>
+            </w:r>
+            <w:proofErr w:type="gramStart"/>
+            <w:r>
+              <w:rPr>
+                <w:rFonts w:ascii="Arial" w:hAnsi="Arial" w:cs="Arial"/>
+                <w:sz w:val="20"/>
+                <w:szCs w:val="20"/>
+                <w:lang w:val="en-US"/>
+              </w:rPr>
+              <w:t>an</w:t>
+            </w:r>
+            <w:proofErr w:type="gramEnd"/>
+            <w:r>
+              <w:rPr>
+                <w:rFonts w:ascii="Arial" w:hAnsi="Arial" w:cs="Arial"/>
+                <w:sz w:val="20"/>
+                <w:szCs w:val="20"/>
+                <w:lang w:val="en-US"/>
+              </w:rPr>
+              <w:t xml:space="preserve"> technician</w:t>
             </w:r>
           </w:p>
         </w:tc>
@@ -12044,8 +12115,10 @@
                 <w:szCs w:val="20"/>
                 <w:lang w:val="en-US"/>
               </w:rPr>
-              <w:t>standart</w:t>
-            </w:r>
+              <w:t>standard</w:t>
+            </w:r>
+            <w:bookmarkStart w:id="18" w:name="_GoBack"/>
+            <w:bookmarkEnd w:id="18"/>
             <w:r>
               <w:rPr>
                 <w:rFonts w:ascii="Arial" w:hAnsi="Arial" w:cs="Arial"/>
@@ -12453,7 +12526,27 @@
                 <w:szCs w:val="20"/>
                 <w:lang w:val="en-US"/>
               </w:rPr>
-              <w:t>Facilities and controls for allow the access to the information of personal throught the files, with the intention to update the files.</w:t>
+              <w:t xml:space="preserve">Facilities and controls for allow the access to the information of personal </w:t>
+            </w:r>
+            <w:proofErr w:type="spellStart"/>
+            <w:r>
+              <w:rPr>
+                <w:rFonts w:ascii="Arial" w:hAnsi="Arial" w:cs="Arial"/>
+                <w:sz w:val="20"/>
+                <w:szCs w:val="20"/>
+                <w:lang w:val="en-US"/>
+              </w:rPr>
+              <w:t>throught</w:t>
+            </w:r>
+            <w:proofErr w:type="spellEnd"/>
+            <w:r>
+              <w:rPr>
+                <w:rFonts w:ascii="Arial" w:hAnsi="Arial" w:cs="Arial"/>
+                <w:sz w:val="20"/>
+                <w:szCs w:val="20"/>
+                <w:lang w:val="en-US"/>
+              </w:rPr>
+              <w:t xml:space="preserve"> the files, with the intention to update the files.</w:t>
             </w:r>
           </w:p>
         </w:tc>
@@ -12930,22 +13023,22 @@
       <w:pPr>
         <w:pStyle w:val="Heading1"/>
       </w:pPr>
-      <w:bookmarkStart w:id="18" w:name="_Toc8289357"/>
+      <w:bookmarkStart w:id="19" w:name="_Toc8289357"/>
       <w:r>
         <w:t>Common Requirements of Interfaces</w:t>
       </w:r>
-      <w:bookmarkEnd w:id="18"/>
+      <w:bookmarkEnd w:id="19"/>
     </w:p>
     <w:p/>
     <w:p>
       <w:pPr>
         <w:pStyle w:val="Heading2"/>
       </w:pPr>
-      <w:bookmarkStart w:id="19" w:name="_Toc8289358"/>
+      <w:bookmarkStart w:id="20" w:name="_Toc8289358"/>
       <w:r>
         <w:t>User interface</w:t>
       </w:r>
-      <w:bookmarkEnd w:id="19"/>
+      <w:bookmarkEnd w:id="20"/>
     </w:p>
     <w:p/>
     <w:p>
@@ -12958,11 +13051,11 @@
       <w:pPr>
         <w:pStyle w:val="Heading2"/>
       </w:pPr>
-      <w:bookmarkStart w:id="20" w:name="_Toc8289359"/>
+      <w:bookmarkStart w:id="21" w:name="_Toc8289359"/>
       <w:r>
         <w:t>Hardware Interfaces</w:t>
       </w:r>
-      <w:bookmarkEnd w:id="20"/>
+      <w:bookmarkEnd w:id="21"/>
     </w:p>
     <w:p/>
     <w:p>
@@ -12996,11 +13089,11 @@
       <w:pPr>
         <w:pStyle w:val="Heading2"/>
       </w:pPr>
-      <w:bookmarkStart w:id="21" w:name="_Toc8289360"/>
+      <w:bookmarkStart w:id="22" w:name="_Toc8289360"/>
       <w:r>
         <w:t>Software Interfaces</w:t>
       </w:r>
-      <w:bookmarkEnd w:id="21"/>
+      <w:bookmarkEnd w:id="22"/>
     </w:p>
     <w:p/>
     <w:p>
@@ -13031,11 +13124,11 @@
       <w:pPr>
         <w:pStyle w:val="Heading2"/>
       </w:pPr>
-      <w:bookmarkStart w:id="22" w:name="_Toc8289361"/>
+      <w:bookmarkStart w:id="23" w:name="_Toc8289361"/>
       <w:r>
         <w:t>Functional Requirements</w:t>
       </w:r>
-      <w:bookmarkEnd w:id="22"/>
+      <w:bookmarkEnd w:id="23"/>
     </w:p>
     <w:p/>
     <w:p>
@@ -13674,7 +13767,23 @@
           <w:rFonts w:ascii="Arial" w:hAnsi="Arial" w:cs="Arial"/>
           <w:sz w:val="20"/>
         </w:rPr>
-        <w:t>Create Technician: allows create a technician.</w:t>
+        <w:t xml:space="preserve">Create </w:t>
+      </w:r>
+      <w:proofErr w:type="gramStart"/>
+      <w:r>
+        <w:rPr>
+          <w:rFonts w:ascii="Arial" w:hAnsi="Arial" w:cs="Arial"/>
+          <w:sz w:val="20"/>
+        </w:rPr>
+        <w:t>Technician:</w:t>
+      </w:r>
+      <w:proofErr w:type="gramEnd"/>
+      <w:r>
+        <w:rPr>
+          <w:rFonts w:ascii="Arial" w:hAnsi="Arial" w:cs="Arial"/>
+          <w:sz w:val="20"/>
+        </w:rPr>
+        <w:t xml:space="preserve"> allows create a technician.</w:t>
       </w:r>
     </w:p>
     <w:p>
@@ -13734,30 +13843,30 @@
           <w:rFonts w:ascii="Arial" w:hAnsi="Arial" w:cs="Arial"/>
           <w:sz w:val="20"/>
         </w:rPr>
-        <w:t xml:space="preserve">Delete Technician: </w:t>
-      </w:r>
+        <w:t xml:space="preserve">Delete </w:t>
+      </w:r>
+      <w:proofErr w:type="gramStart"/>
       <w:r>
         <w:rPr>
           <w:rFonts w:ascii="Arial" w:hAnsi="Arial" w:cs="Arial"/>
           <w:sz w:val="20"/>
         </w:rPr>
-        <w:t xml:space="preserve">allows delete a technician. </w:t>
-      </w:r>
-    </w:p>
-    <w:p>
-      <w:pPr>
-        <w:pStyle w:val="ListParagraph"/>
+        <w:t>Technician:</w:t>
+      </w:r>
+      <w:proofErr w:type="gramEnd"/>
+      <w:r>
         <w:rPr>
           <w:rFonts w:ascii="Arial" w:hAnsi="Arial" w:cs="Arial"/>
           <w:sz w:val="20"/>
         </w:rPr>
-      </w:pPr>
+        <w:t xml:space="preserve"> </w:t>
+      </w:r>
       <w:r>
         <w:rPr>
           <w:rFonts w:ascii="Arial" w:hAnsi="Arial" w:cs="Arial"/>
           <w:sz w:val="20"/>
         </w:rPr>
-        <w:t xml:space="preserve">Once administrator enter to the system could have the chance to delete a technician. </w:t>
+        <w:t xml:space="preserve">allows delete a technician. </w:t>
       </w:r>
     </w:p>
     <w:p>
@@ -13768,25 +13877,46 @@
           <w:sz w:val="20"/>
         </w:rPr>
       </w:pPr>
-    </w:p>
-    <w:p>
-      <w:pPr>
-        <w:pStyle w:val="ListParagraph"/>
+      <w:r>
         <w:rPr>
           <w:rFonts w:ascii="Arial" w:hAnsi="Arial" w:cs="Arial"/>
           <w:sz w:val="20"/>
         </w:rPr>
+        <w:t xml:space="preserve">Once administrator enter to the system could have the chance to delete a technician. </w:t>
+      </w:r>
+    </w:p>
+    <w:p>
+      <w:pPr>
+        <w:pStyle w:val="ListParagraph"/>
+        <w:rPr>
+          <w:rFonts w:ascii="Arial" w:hAnsi="Arial" w:cs="Arial"/>
+          <w:sz w:val="20"/>
+        </w:rPr>
+      </w:pPr>
+    </w:p>
+    <w:p>
+      <w:pPr>
+        <w:pStyle w:val="ListParagraph"/>
+        <w:rPr>
+          <w:rFonts w:ascii="Arial" w:hAnsi="Arial" w:cs="Arial"/>
+          <w:sz w:val="20"/>
+        </w:rPr>
       </w:pPr>
     </w:p>
     <w:p>
       <w:pPr>
         <w:pStyle w:val="Heading2"/>
       </w:pPr>
+      <w:proofErr w:type="spellStart"/>
       <w:r>
         <w:t>Non f</w:t>
       </w:r>
       <w:r>
-        <w:t>unctional Requirements</w:t>
+        <w:t>unctional</w:t>
+      </w:r>
+      <w:proofErr w:type="spellEnd"/>
+      <w:r>
+        <w:t xml:space="preserve"> Requirements</w:t>
       </w:r>
     </w:p>
     <w:p/>
@@ -14066,8 +14196,6 @@
         </w:rPr>
         <w:t>The system will be implemented on Windows.</w:t>
       </w:r>
-      <w:bookmarkStart w:id="23" w:name="_GoBack"/>
-      <w:bookmarkEnd w:id="23"/>
     </w:p>
     <w:p>
       <w:pPr>

</xml_diff>